<commit_message>
Added confirmation to pressing the exit button
</commit_message>
<xml_diff>
--- a/Assessment One/Test Document.docx
+++ b/Assessment One/Test Document.docx
@@ -808,21 +808,88 @@
             <w:tcW w:w="5670" w:type="dxa"/>
           </w:tcPr>
           <w:p>
-            <w:bookmarkStart w:id="1" w:name="_GoBack"/>
-            <w:bookmarkEnd w:id="1"/>
-          </w:p>
-        </w:tc>
-        <w:tc>
-          <w:tcPr>
-            <w:tcW w:w="5670" w:type="dxa"/>
-          </w:tcPr>
-          <w:p/>
+            <w:pPr>
+              <w:pStyle w:val="ListParagraph"/>
+              <w:numPr>
+                <w:ilvl w:val="0"/>
+                <w:numId w:val="3"/>
+              </w:numPr>
+            </w:pPr>
+            <w:r>
+              <w:t>Enter “</w:t>
+            </w:r>
+            <w:proofErr w:type="spellStart"/>
+            <w:r>
+              <w:t>lister</w:t>
+            </w:r>
+            <w:proofErr w:type="spellEnd"/>
+            <w:r>
+              <w:t xml:space="preserve">” in the Username </w:t>
+            </w:r>
+          </w:p>
+          <w:p>
+            <w:pPr>
+              <w:pStyle w:val="ListParagraph"/>
+              <w:numPr>
+                <w:ilvl w:val="0"/>
+                <w:numId w:val="3"/>
+              </w:numPr>
+            </w:pPr>
+            <w:r>
+              <w:t>Leave password blank</w:t>
+            </w:r>
+          </w:p>
+          <w:p>
+            <w:pPr>
+              <w:pStyle w:val="ListParagraph"/>
+              <w:numPr>
+                <w:ilvl w:val="0"/>
+                <w:numId w:val="3"/>
+              </w:numPr>
+            </w:pPr>
+            <w:r>
+              <w:t>Click the Login button</w:t>
+            </w:r>
+          </w:p>
+        </w:tc>
+        <w:tc>
+          <w:tcPr>
+            <w:tcW w:w="5670" w:type="dxa"/>
+          </w:tcPr>
+          <w:p>
+            <w:pPr>
+              <w:pStyle w:val="ListParagraph"/>
+              <w:numPr>
+                <w:ilvl w:val="0"/>
+                <w:numId w:val="2"/>
+              </w:numPr>
+            </w:pPr>
+            <w:r>
+              <w:t>A message is displayed to the user to tell them to enter details.</w:t>
+            </w:r>
+          </w:p>
+          <w:p>
+            <w:pPr>
+              <w:pStyle w:val="ListParagraph"/>
+              <w:numPr>
+                <w:ilvl w:val="0"/>
+                <w:numId w:val="2"/>
+              </w:numPr>
+            </w:pPr>
+            <w:r>
+              <w:t>The login screen remains displayed.</w:t>
+            </w:r>
+          </w:p>
         </w:tc>
         <w:tc>
           <w:tcPr>
             <w:tcW w:w="2891" w:type="dxa"/>
           </w:tcPr>
-          <w:p/>
+          <w:p>
+            <w:r>
+              <w:t>Passed</w:t>
+            </w:r>
+          </w:p>
         </w:tc>
       </w:tr>
       <w:tr>
@@ -830,25 +897,99 @@
           <w:tcPr>
             <w:tcW w:w="1101" w:type="dxa"/>
           </w:tcPr>
-          <w:p/>
-        </w:tc>
-        <w:tc>
-          <w:tcPr>
-            <w:tcW w:w="5670" w:type="dxa"/>
-          </w:tcPr>
-          <w:p/>
-        </w:tc>
-        <w:tc>
-          <w:tcPr>
-            <w:tcW w:w="5670" w:type="dxa"/>
-          </w:tcPr>
-          <w:p/>
+          <w:p>
+            <w:r>
+              <w:t>1.5</w:t>
+            </w:r>
+          </w:p>
+        </w:tc>
+        <w:tc>
+          <w:tcPr>
+            <w:tcW w:w="5670" w:type="dxa"/>
+          </w:tcPr>
+          <w:p>
+            <w:pPr>
+              <w:pStyle w:val="ListParagraph"/>
+              <w:numPr>
+                <w:ilvl w:val="0"/>
+                <w:numId w:val="3"/>
+              </w:numPr>
+            </w:pPr>
+            <w:r>
+              <w:t>Enter “</w:t>
+            </w:r>
+            <w:proofErr w:type="spellStart"/>
+            <w:r>
+              <w:t>lister</w:t>
+            </w:r>
+            <w:proofErr w:type="spellEnd"/>
+            <w:r>
+              <w:t xml:space="preserve">” in the Username </w:t>
+            </w:r>
+          </w:p>
+          <w:p>
+            <w:pPr>
+              <w:pStyle w:val="ListParagraph"/>
+              <w:numPr>
+                <w:ilvl w:val="0"/>
+                <w:numId w:val="3"/>
+              </w:numPr>
+            </w:pPr>
+            <w:r>
+              <w:t>Enter wrong password</w:t>
+            </w:r>
+          </w:p>
+          <w:p>
+            <w:pPr>
+              <w:pStyle w:val="ListParagraph"/>
+              <w:numPr>
+                <w:ilvl w:val="0"/>
+                <w:numId w:val="3"/>
+              </w:numPr>
+            </w:pPr>
+            <w:r>
+              <w:t>Click the Login button</w:t>
+            </w:r>
+          </w:p>
+        </w:tc>
+        <w:tc>
+          <w:tcPr>
+            <w:tcW w:w="5670" w:type="dxa"/>
+          </w:tcPr>
+          <w:p>
+            <w:pPr>
+              <w:pStyle w:val="ListParagraph"/>
+              <w:numPr>
+                <w:ilvl w:val="0"/>
+                <w:numId w:val="2"/>
+              </w:numPr>
+            </w:pPr>
+            <w:r>
+              <w:t>A message is displayed to the user to tell them to enter details.</w:t>
+            </w:r>
+          </w:p>
+          <w:p>
+            <w:pPr>
+              <w:pStyle w:val="ListParagraph"/>
+              <w:numPr>
+                <w:ilvl w:val="0"/>
+                <w:numId w:val="2"/>
+              </w:numPr>
+            </w:pPr>
+            <w:r>
+              <w:t>The login screen remains displayed.</w:t>
+            </w:r>
+          </w:p>
         </w:tc>
         <w:tc>
           <w:tcPr>
             <w:tcW w:w="2891" w:type="dxa"/>
           </w:tcPr>
-          <w:p/>
+          <w:p>
+            <w:r>
+              <w:t>Passed</w:t>
+            </w:r>
+          </w:p>
         </w:tc>
       </w:tr>
       <w:tr>
@@ -856,25 +997,91 @@
           <w:tcPr>
             <w:tcW w:w="1101" w:type="dxa"/>
           </w:tcPr>
-          <w:p/>
-        </w:tc>
-        <w:tc>
-          <w:tcPr>
-            <w:tcW w:w="5670" w:type="dxa"/>
-          </w:tcPr>
-          <w:p/>
-        </w:tc>
-        <w:tc>
-          <w:tcPr>
-            <w:tcW w:w="5670" w:type="dxa"/>
-          </w:tcPr>
-          <w:p/>
+          <w:p>
+            <w:r>
+              <w:t>1.6</w:t>
+            </w:r>
+          </w:p>
+        </w:tc>
+        <w:tc>
+          <w:tcPr>
+            <w:tcW w:w="5670" w:type="dxa"/>
+          </w:tcPr>
+          <w:p>
+            <w:pPr>
+              <w:pStyle w:val="ListParagraph"/>
+              <w:numPr>
+                <w:ilvl w:val="0"/>
+                <w:numId w:val="4"/>
+              </w:numPr>
+            </w:pPr>
+            <w:r>
+              <w:t>Enter wrong username</w:t>
+            </w:r>
+          </w:p>
+          <w:p>
+            <w:pPr>
+              <w:pStyle w:val="ListParagraph"/>
+              <w:numPr>
+                <w:ilvl w:val="0"/>
+                <w:numId w:val="4"/>
+              </w:numPr>
+            </w:pPr>
+            <w:r>
+              <w:t>Enter correct password</w:t>
+            </w:r>
+          </w:p>
+          <w:p>
+            <w:pPr>
+              <w:pStyle w:val="ListParagraph"/>
+              <w:numPr>
+                <w:ilvl w:val="0"/>
+                <w:numId w:val="4"/>
+              </w:numPr>
+            </w:pPr>
+            <w:r>
+              <w:t>Click the Login button</w:t>
+            </w:r>
+          </w:p>
+        </w:tc>
+        <w:tc>
+          <w:tcPr>
+            <w:tcW w:w="5670" w:type="dxa"/>
+          </w:tcPr>
+          <w:p>
+            <w:pPr>
+              <w:pStyle w:val="ListParagraph"/>
+              <w:numPr>
+                <w:ilvl w:val="0"/>
+                <w:numId w:val="2"/>
+              </w:numPr>
+            </w:pPr>
+            <w:r>
+              <w:t>A message is displayed to the user to tell them to enter details.</w:t>
+            </w:r>
+          </w:p>
+          <w:p>
+            <w:pPr>
+              <w:pStyle w:val="ListParagraph"/>
+              <w:numPr>
+                <w:ilvl w:val="0"/>
+                <w:numId w:val="2"/>
+              </w:numPr>
+            </w:pPr>
+            <w:r>
+              <w:t>The login screen remains displayed.</w:t>
+            </w:r>
+          </w:p>
         </w:tc>
         <w:tc>
           <w:tcPr>
             <w:tcW w:w="2891" w:type="dxa"/>
           </w:tcPr>
-          <w:p/>
+          <w:p>
+            <w:r>
+              <w:t>Passed</w:t>
+            </w:r>
+          </w:p>
         </w:tc>
       </w:tr>
       <w:tr>
@@ -882,114 +1089,594 @@
           <w:tcPr>
             <w:tcW w:w="1101" w:type="dxa"/>
           </w:tcPr>
-          <w:p/>
-        </w:tc>
-        <w:tc>
-          <w:tcPr>
-            <w:tcW w:w="5670" w:type="dxa"/>
-          </w:tcPr>
-          <w:p/>
-        </w:tc>
-        <w:tc>
-          <w:tcPr>
-            <w:tcW w:w="5670" w:type="dxa"/>
-          </w:tcPr>
-          <w:p/>
+          <w:p>
+            <w:r>
+              <w:t>1.7</w:t>
+            </w:r>
+          </w:p>
+        </w:tc>
+        <w:tc>
+          <w:tcPr>
+            <w:tcW w:w="5670" w:type="dxa"/>
+          </w:tcPr>
+          <w:p>
+            <w:pPr>
+              <w:pStyle w:val="ListParagraph"/>
+              <w:numPr>
+                <w:ilvl w:val="0"/>
+                <w:numId w:val="5"/>
+              </w:numPr>
+            </w:pPr>
+            <w:r>
+              <w:t>Enter correct username and password</w:t>
+            </w:r>
+          </w:p>
+          <w:p>
+            <w:pPr>
+              <w:pStyle w:val="ListParagraph"/>
+              <w:numPr>
+                <w:ilvl w:val="0"/>
+                <w:numId w:val="5"/>
+              </w:numPr>
+            </w:pPr>
+            <w:r>
+              <w:t>Click the Login button</w:t>
+            </w:r>
+          </w:p>
+        </w:tc>
+        <w:tc>
+          <w:tcPr>
+            <w:tcW w:w="5670" w:type="dxa"/>
+          </w:tcPr>
+          <w:p>
+            <w:pPr>
+              <w:pStyle w:val="ListParagraph"/>
+              <w:numPr>
+                <w:ilvl w:val="0"/>
+                <w:numId w:val="5"/>
+              </w:numPr>
+            </w:pPr>
+            <w:r>
+              <w:t>Login screen is hidden.</w:t>
+            </w:r>
+          </w:p>
+          <w:p>
+            <w:pPr>
+              <w:pStyle w:val="ListParagraph"/>
+              <w:numPr>
+                <w:ilvl w:val="0"/>
+                <w:numId w:val="6"/>
+              </w:numPr>
+            </w:pPr>
+            <w:r>
+              <w:t>Main screen is shown.</w:t>
+            </w:r>
+          </w:p>
         </w:tc>
         <w:tc>
           <w:tcPr>
             <w:tcW w:w="2891" w:type="dxa"/>
           </w:tcPr>
-          <w:p/>
-        </w:tc>
-      </w:tr>
-      <w:tr>
-        <w:tc>
-          <w:tcPr>
-            <w:tcW w:w="1101" w:type="dxa"/>
-          </w:tcPr>
-          <w:p/>
-        </w:tc>
-        <w:tc>
-          <w:tcPr>
-            <w:tcW w:w="5670" w:type="dxa"/>
-          </w:tcPr>
-          <w:p/>
-        </w:tc>
-        <w:tc>
-          <w:tcPr>
-            <w:tcW w:w="5670" w:type="dxa"/>
-          </w:tcPr>
-          <w:p/>
-        </w:tc>
-        <w:tc>
-          <w:tcPr>
-            <w:tcW w:w="2891" w:type="dxa"/>
-          </w:tcPr>
-          <w:p/>
-        </w:tc>
-      </w:tr>
-      <w:tr>
-        <w:tc>
-          <w:tcPr>
-            <w:tcW w:w="1101" w:type="dxa"/>
-          </w:tcPr>
-          <w:p/>
-        </w:tc>
-        <w:tc>
-          <w:tcPr>
-            <w:tcW w:w="5670" w:type="dxa"/>
-          </w:tcPr>
-          <w:p/>
-        </w:tc>
-        <w:tc>
-          <w:tcPr>
-            <w:tcW w:w="5670" w:type="dxa"/>
-          </w:tcPr>
-          <w:p/>
-        </w:tc>
-        <w:tc>
-          <w:tcPr>
-            <w:tcW w:w="2891" w:type="dxa"/>
-          </w:tcPr>
-          <w:p/>
-        </w:tc>
-      </w:tr>
-      <w:tr>
-        <w:tc>
-          <w:tcPr>
-            <w:tcW w:w="1101" w:type="dxa"/>
-          </w:tcPr>
-          <w:p/>
-        </w:tc>
-        <w:tc>
-          <w:tcPr>
-            <w:tcW w:w="5670" w:type="dxa"/>
-          </w:tcPr>
-          <w:p/>
-        </w:tc>
-        <w:tc>
-          <w:tcPr>
-            <w:tcW w:w="5670" w:type="dxa"/>
-          </w:tcPr>
-          <w:p/>
-        </w:tc>
-        <w:tc>
-          <w:tcPr>
-            <w:tcW w:w="2891" w:type="dxa"/>
-          </w:tcPr>
-          <w:p/>
+          <w:p>
+            <w:r>
+              <w:t>Passed</w:t>
+            </w:r>
+          </w:p>
         </w:tc>
       </w:tr>
     </w:tbl>
     <w:p/>
+    <w:p/>
+    <w:p/>
+    <w:p/>
     <w:p>
       <w:pPr>
         <w:pStyle w:val="Heading1"/>
       </w:pPr>
-      <w:bookmarkStart w:id="2" w:name="_Toc480800793"/>
+      <w:bookmarkStart w:id="1" w:name="_Toc480800793"/>
       <w:r>
+        <w:lastRenderedPageBreak/>
         <w:t>Customer tests</w:t>
+      </w:r>
+      <w:bookmarkEnd w:id="1"/>
+    </w:p>
+    <w:tbl>
+      <w:tblPr>
+        <w:tblStyle w:val="TableGrid"/>
+        <w:tblW w:w="0" w:type="auto"/>
+        <w:tblLayout w:type="fixed"/>
+        <w:tblCellMar>
+          <w:top w:w="57" w:type="dxa"/>
+          <w:bottom w:w="57" w:type="dxa"/>
+        </w:tblCellMar>
+        <w:tblLook w:val="04A0" w:firstRow="1" w:lastRow="0" w:firstColumn="1" w:lastColumn="0" w:noHBand="0" w:noVBand="1"/>
+      </w:tblPr>
+      <w:tblGrid>
+        <w:gridCol w:w="1101"/>
+        <w:gridCol w:w="5670"/>
+        <w:gridCol w:w="5670"/>
+        <w:gridCol w:w="2891"/>
+      </w:tblGrid>
+      <w:tr>
+        <w:trPr>
+          <w:tblHeader/>
+        </w:trPr>
+        <w:tc>
+          <w:tcPr>
+            <w:tcW w:w="1101" w:type="dxa"/>
+          </w:tcPr>
+          <w:p>
+            <w:pPr>
+              <w:rPr>
+                <w:b/>
+              </w:rPr>
+            </w:pPr>
+            <w:r>
+              <w:rPr>
+                <w:b/>
+              </w:rPr>
+              <w:t>Test ID</w:t>
+            </w:r>
+          </w:p>
+        </w:tc>
+        <w:tc>
+          <w:tcPr>
+            <w:tcW w:w="5670" w:type="dxa"/>
+          </w:tcPr>
+          <w:p>
+            <w:pPr>
+              <w:rPr>
+                <w:b/>
+              </w:rPr>
+            </w:pPr>
+            <w:r>
+              <w:rPr>
+                <w:b/>
+              </w:rPr>
+              <w:t>Test Steps</w:t>
+            </w:r>
+          </w:p>
+        </w:tc>
+        <w:tc>
+          <w:tcPr>
+            <w:tcW w:w="5670" w:type="dxa"/>
+          </w:tcPr>
+          <w:p>
+            <w:pPr>
+              <w:rPr>
+                <w:b/>
+              </w:rPr>
+            </w:pPr>
+            <w:r>
+              <w:rPr>
+                <w:b/>
+              </w:rPr>
+              <w:t>Expected Outcome</w:t>
+            </w:r>
+          </w:p>
+        </w:tc>
+        <w:tc>
+          <w:tcPr>
+            <w:tcW w:w="2891" w:type="dxa"/>
+          </w:tcPr>
+          <w:p>
+            <w:pPr>
+              <w:rPr>
+                <w:b/>
+              </w:rPr>
+            </w:pPr>
+            <w:r>
+              <w:rPr>
+                <w:b/>
+              </w:rPr>
+              <w:t>Actual Outcome</w:t>
+            </w:r>
+          </w:p>
+        </w:tc>
+      </w:tr>
+      <w:tr>
+        <w:tc>
+          <w:tcPr>
+            <w:tcW w:w="1101" w:type="dxa"/>
+          </w:tcPr>
+          <w:p>
+            <w:r>
+              <w:t>2.1</w:t>
+            </w:r>
+          </w:p>
+        </w:tc>
+        <w:tc>
+          <w:tcPr>
+            <w:tcW w:w="5670" w:type="dxa"/>
+          </w:tcPr>
+          <w:p>
+            <w:pPr>
+              <w:pStyle w:val="ListParagraph"/>
+              <w:numPr>
+                <w:ilvl w:val="0"/>
+                <w:numId w:val="2"/>
+              </w:numPr>
+            </w:pPr>
+            <w:r>
+              <w:t>Search for valid customer</w:t>
+            </w:r>
+          </w:p>
+        </w:tc>
+        <w:tc>
+          <w:tcPr>
+            <w:tcW w:w="5670" w:type="dxa"/>
+          </w:tcPr>
+          <w:p>
+            <w:pPr>
+              <w:pStyle w:val="ListParagraph"/>
+              <w:numPr>
+                <w:ilvl w:val="0"/>
+                <w:numId w:val="2"/>
+              </w:numPr>
+            </w:pPr>
+            <w:r>
+              <w:t>Only said customer is shown</w:t>
+            </w:r>
+          </w:p>
+        </w:tc>
+        <w:tc>
+          <w:tcPr>
+            <w:tcW w:w="2891" w:type="dxa"/>
+          </w:tcPr>
+          <w:p>
+            <w:pPr>
+              <w:tabs>
+                <w:tab w:val="center" w:pos="1337"/>
+              </w:tabs>
+            </w:pPr>
+            <w:r>
+              <w:t>Passed</w:t>
+            </w:r>
+          </w:p>
+        </w:tc>
+      </w:tr>
+      <w:tr>
+        <w:tc>
+          <w:tcPr>
+            <w:tcW w:w="1101" w:type="dxa"/>
+          </w:tcPr>
+          <w:p>
+            <w:r>
+              <w:t>2.2</w:t>
+            </w:r>
+          </w:p>
+        </w:tc>
+        <w:tc>
+          <w:tcPr>
+            <w:tcW w:w="5670" w:type="dxa"/>
+          </w:tcPr>
+          <w:p>
+            <w:pPr>
+              <w:pStyle w:val="ListParagraph"/>
+              <w:numPr>
+                <w:ilvl w:val="0"/>
+                <w:numId w:val="2"/>
+              </w:numPr>
+            </w:pPr>
+            <w:r>
+              <w:t>Search for customer that doesn’t exist</w:t>
+            </w:r>
+          </w:p>
+        </w:tc>
+        <w:tc>
+          <w:tcPr>
+            <w:tcW w:w="5670" w:type="dxa"/>
+          </w:tcPr>
+          <w:p>
+            <w:pPr>
+              <w:pStyle w:val="ListParagraph"/>
+              <w:numPr>
+                <w:ilvl w:val="0"/>
+                <w:numId w:val="2"/>
+              </w:numPr>
+            </w:pPr>
+            <w:r>
+              <w:t xml:space="preserve">A message is displayed to the user to tell them to enter </w:t>
+            </w:r>
+            <w:r>
+              <w:t>a valid customer</w:t>
+            </w:r>
+            <w:r>
+              <w:t>.</w:t>
+            </w:r>
+          </w:p>
+          <w:p>
+            <w:pPr>
+              <w:pStyle w:val="ListParagraph"/>
+              <w:numPr>
+                <w:ilvl w:val="0"/>
+                <w:numId w:val="2"/>
+              </w:numPr>
+            </w:pPr>
+            <w:r>
+              <w:t>Customers are not filtered</w:t>
+            </w:r>
+          </w:p>
+        </w:tc>
+        <w:tc>
+          <w:tcPr>
+            <w:tcW w:w="2891" w:type="dxa"/>
+          </w:tcPr>
+          <w:p>
+            <w:r>
+              <w:t>Passed</w:t>
+            </w:r>
+          </w:p>
+        </w:tc>
+      </w:tr>
+      <w:tr>
+        <w:tc>
+          <w:tcPr>
+            <w:tcW w:w="1101" w:type="dxa"/>
+          </w:tcPr>
+          <w:p>
+            <w:r>
+              <w:t>2.3</w:t>
+            </w:r>
+          </w:p>
+        </w:tc>
+        <w:tc>
+          <w:tcPr>
+            <w:tcW w:w="5670" w:type="dxa"/>
+          </w:tcPr>
+          <w:p>
+            <w:pPr>
+              <w:pStyle w:val="ListParagraph"/>
+              <w:numPr>
+                <w:ilvl w:val="0"/>
+                <w:numId w:val="2"/>
+              </w:numPr>
+            </w:pPr>
+            <w:r>
+              <w:t>Click the “Add” button without a Customer Names and</w:t>
+            </w:r>
+            <w:r>
+              <w:t>/or</w:t>
+            </w:r>
+            <w:r>
+              <w:t xml:space="preserve"> Customer Address</w:t>
+            </w:r>
+          </w:p>
+        </w:tc>
+        <w:tc>
+          <w:tcPr>
+            <w:tcW w:w="5670" w:type="dxa"/>
+          </w:tcPr>
+          <w:p>
+            <w:pPr>
+              <w:pStyle w:val="ListParagraph"/>
+              <w:numPr>
+                <w:ilvl w:val="0"/>
+                <w:numId w:val="2"/>
+              </w:numPr>
+            </w:pPr>
+            <w:r>
+              <w:t>A message is displayed to the user to tell them to enter a name/address</w:t>
+            </w:r>
+          </w:p>
+        </w:tc>
+        <w:tc>
+          <w:tcPr>
+            <w:tcW w:w="2891" w:type="dxa"/>
+          </w:tcPr>
+          <w:p>
+            <w:r>
+              <w:t>Passed</w:t>
+            </w:r>
+          </w:p>
+        </w:tc>
+      </w:tr>
+      <w:tr>
+        <w:tc>
+          <w:tcPr>
+            <w:tcW w:w="1101" w:type="dxa"/>
+          </w:tcPr>
+          <w:p>
+            <w:r>
+              <w:t>2.4</w:t>
+            </w:r>
+          </w:p>
+        </w:tc>
+        <w:tc>
+          <w:tcPr>
+            <w:tcW w:w="5670" w:type="dxa"/>
+          </w:tcPr>
+          <w:p>
+            <w:pPr>
+              <w:pStyle w:val="ListParagraph"/>
+              <w:numPr>
+                <w:ilvl w:val="0"/>
+                <w:numId w:val="2"/>
+              </w:numPr>
+            </w:pPr>
+            <w:r>
+              <w:t>Click the “Add”</w:t>
+            </w:r>
+            <w:r>
+              <w:t xml:space="preserve"> button with</w:t>
+            </w:r>
+            <w:r>
+              <w:t xml:space="preserve"> a Customer Names and Customer Address</w:t>
+            </w:r>
+          </w:p>
+        </w:tc>
+        <w:tc>
+          <w:tcPr>
+            <w:tcW w:w="5670" w:type="dxa"/>
+          </w:tcPr>
+          <w:p>
+            <w:pPr>
+              <w:pStyle w:val="ListParagraph"/>
+              <w:numPr>
+                <w:ilvl w:val="0"/>
+                <w:numId w:val="2"/>
+              </w:numPr>
+            </w:pPr>
+            <w:r>
+              <w:t>Customer is added to list</w:t>
+            </w:r>
+          </w:p>
+        </w:tc>
+        <w:tc>
+          <w:tcPr>
+            <w:tcW w:w="2891" w:type="dxa"/>
+          </w:tcPr>
+          <w:p>
+            <w:r>
+              <w:t>Passed</w:t>
+            </w:r>
+          </w:p>
+        </w:tc>
+      </w:tr>
+      <w:tr>
+        <w:tc>
+          <w:tcPr>
+            <w:tcW w:w="1101" w:type="dxa"/>
+          </w:tcPr>
+          <w:p>
+            <w:r>
+              <w:t>2.5</w:t>
+            </w:r>
+          </w:p>
+        </w:tc>
+        <w:tc>
+          <w:tcPr>
+            <w:tcW w:w="5670" w:type="dxa"/>
+          </w:tcPr>
+          <w:p>
+            <w:pPr>
+              <w:pStyle w:val="ListParagraph"/>
+              <w:numPr>
+                <w:ilvl w:val="0"/>
+                <w:numId w:val="2"/>
+              </w:numPr>
+            </w:pPr>
+            <w:r>
+              <w:t>Edit a customer</w:t>
+            </w:r>
+          </w:p>
+        </w:tc>
+        <w:tc>
+          <w:tcPr>
+            <w:tcW w:w="5670" w:type="dxa"/>
+          </w:tcPr>
+          <w:p>
+            <w:pPr>
+              <w:pStyle w:val="ListParagraph"/>
+              <w:numPr>
+                <w:ilvl w:val="0"/>
+                <w:numId w:val="2"/>
+              </w:numPr>
+            </w:pPr>
+            <w:r>
+              <w:t>Customers fields are inputted to text boxes</w:t>
+            </w:r>
+          </w:p>
+          <w:p>
+            <w:pPr>
+              <w:pStyle w:val="ListParagraph"/>
+              <w:numPr>
+                <w:ilvl w:val="0"/>
+                <w:numId w:val="2"/>
+              </w:numPr>
+            </w:pPr>
+            <w:r>
+              <w:t>Button text is changed to change</w:t>
+            </w:r>
+          </w:p>
+        </w:tc>
+        <w:tc>
+          <w:tcPr>
+            <w:tcW w:w="2891" w:type="dxa"/>
+          </w:tcPr>
+          <w:p>
+            <w:r>
+              <w:t>Passed</w:t>
+            </w:r>
+          </w:p>
+        </w:tc>
+      </w:tr>
+      <w:tr>
+        <w:tc>
+          <w:tcPr>
+            <w:tcW w:w="1101" w:type="dxa"/>
+          </w:tcPr>
+          <w:p>
+            <w:r>
+              <w:t>2.6</w:t>
+            </w:r>
+          </w:p>
+        </w:tc>
+        <w:tc>
+          <w:tcPr>
+            <w:tcW w:w="5670" w:type="dxa"/>
+          </w:tcPr>
+          <w:p>
+            <w:pPr>
+              <w:pStyle w:val="ListParagraph"/>
+              <w:numPr>
+                <w:ilvl w:val="0"/>
+                <w:numId w:val="2"/>
+              </w:numPr>
+            </w:pPr>
+            <w:r>
+              <w:t>Click “View invoices“ button on a customer record</w:t>
+            </w:r>
+          </w:p>
+        </w:tc>
+        <w:tc>
+          <w:tcPr>
+            <w:tcW w:w="5670" w:type="dxa"/>
+          </w:tcPr>
+          <w:p>
+            <w:pPr>
+              <w:pStyle w:val="ListParagraph"/>
+              <w:numPr>
+                <w:ilvl w:val="0"/>
+                <w:numId w:val="2"/>
+              </w:numPr>
+            </w:pPr>
+            <w:r>
+              <w:t>Invoices for selected customer are shown</w:t>
+            </w:r>
+          </w:p>
+        </w:tc>
+        <w:tc>
+          <w:tcPr>
+            <w:tcW w:w="2891" w:type="dxa"/>
+          </w:tcPr>
+          <w:p>
+            <w:r>
+              <w:t>Passed</w:t>
+            </w:r>
+          </w:p>
+        </w:tc>
+      </w:tr>
+    </w:tbl>
+    <w:p>
+      <w:pPr>
+        <w:pStyle w:val="ListParagraph"/>
+        <w:ind w:left="360"/>
+      </w:pPr>
+    </w:p>
+    <w:p>
+      <w:pPr>
+        <w:pStyle w:val="ListParagraph"/>
+        <w:ind w:left="360"/>
+      </w:pPr>
+    </w:p>
+    <w:p>
+      <w:pPr>
+        <w:pStyle w:val="Heading1"/>
+      </w:pPr>
+      <w:bookmarkStart w:id="2" w:name="_Toc480800794"/>
+      <w:r>
+        <w:t>Invoice tests</w:t>
       </w:r>
       <w:bookmarkEnd w:id="2"/>
     </w:p>
@@ -1024,6 +1711,7 @@
                 <w:b/>
               </w:rPr>
             </w:pPr>
+            <w:commentRangeStart w:id="3"/>
             <w:r>
               <w:rPr>
                 <w:b/>
@@ -1111,19 +1799,28 @@
               </w:numPr>
             </w:pPr>
             <w:r>
-              <w:t>Search for valid customer</w:t>
-            </w:r>
-          </w:p>
-        </w:tc>
-        <w:tc>
-          <w:tcPr>
-            <w:tcW w:w="5670" w:type="dxa"/>
-          </w:tcPr>
-          <w:p>
-            <w:pPr>
-              <w:pStyle w:val="ListParagraph"/>
-              <w:ind w:left="360"/>
-            </w:pPr>
+              <w:t xml:space="preserve">Search for valid </w:t>
+            </w:r>
+            <w:r>
+              <w:t>invoice</w:t>
+            </w:r>
+          </w:p>
+        </w:tc>
+        <w:tc>
+          <w:tcPr>
+            <w:tcW w:w="5670" w:type="dxa"/>
+          </w:tcPr>
+          <w:p>
+            <w:pPr>
+              <w:pStyle w:val="ListParagraph"/>
+              <w:numPr>
+                <w:ilvl w:val="0"/>
+                <w:numId w:val="2"/>
+              </w:numPr>
+            </w:pPr>
+            <w:r>
+              <w:t>Only said invoice is shown</w:t>
+            </w:r>
           </w:p>
         </w:tc>
         <w:tc>
@@ -1136,6 +1833,89 @@
                 <w:tab w:val="center" w:pos="1337"/>
               </w:tabs>
             </w:pPr>
+            <w:r>
+              <w:t>Passed</w:t>
+            </w:r>
+          </w:p>
+        </w:tc>
+      </w:tr>
+      <w:commentRangeEnd w:id="3"/>
+      <w:tr>
+        <w:tc>
+          <w:tcPr>
+            <w:tcW w:w="1101" w:type="dxa"/>
+          </w:tcPr>
+          <w:p>
+            <w:r>
+              <w:t>2.2</w:t>
+            </w:r>
+          </w:p>
+        </w:tc>
+        <w:tc>
+          <w:tcPr>
+            <w:tcW w:w="5670" w:type="dxa"/>
+          </w:tcPr>
+          <w:p>
+            <w:pPr>
+              <w:pStyle w:val="ListParagraph"/>
+              <w:numPr>
+                <w:ilvl w:val="0"/>
+                <w:numId w:val="2"/>
+              </w:numPr>
+            </w:pPr>
+            <w:r>
+              <w:t>Search for an invoice that doesn’t exist</w:t>
+            </w:r>
+          </w:p>
+        </w:tc>
+        <w:tc>
+          <w:tcPr>
+            <w:tcW w:w="5670" w:type="dxa"/>
+          </w:tcPr>
+          <w:p>
+            <w:pPr>
+              <w:pStyle w:val="ListParagraph"/>
+              <w:numPr>
+                <w:ilvl w:val="0"/>
+                <w:numId w:val="2"/>
+              </w:numPr>
+            </w:pPr>
+            <w:r>
+              <w:t>Invoices</w:t>
+            </w:r>
+            <w:r>
+              <w:t xml:space="preserve"> are filtered</w:t>
+            </w:r>
+            <w:r>
+              <w:t xml:space="preserve"> with nothing</w:t>
+            </w:r>
+          </w:p>
+          <w:p>
+            <w:pPr>
+              <w:pStyle w:val="ListParagraph"/>
+              <w:numPr>
+                <w:ilvl w:val="0"/>
+                <w:numId w:val="2"/>
+              </w:numPr>
+            </w:pPr>
+            <w:proofErr w:type="spellStart"/>
+            <w:r>
+              <w:t>Messagebox</w:t>
+            </w:r>
+            <w:proofErr w:type="spellEnd"/>
+            <w:r>
+              <w:t xml:space="preserve"> is shown telling them that invoice doesn’t exist</w:t>
+            </w:r>
+          </w:p>
+        </w:tc>
+        <w:tc>
+          <w:tcPr>
+            <w:tcW w:w="2891" w:type="dxa"/>
+          </w:tcPr>
+          <w:p>
+            <w:r>
+              <w:t>Invoices are filtered with nothing</w:t>
+            </w:r>
           </w:p>
         </w:tc>
       </w:tr>
@@ -1144,33 +1924,51 @@
           <w:tcPr>
             <w:tcW w:w="1101" w:type="dxa"/>
           </w:tcPr>
-          <w:p>
-            <w:r>
-              <w:t>2.2</w:t>
-            </w:r>
-          </w:p>
-        </w:tc>
-        <w:tc>
-          <w:tcPr>
-            <w:tcW w:w="5670" w:type="dxa"/>
-          </w:tcPr>
-          <w:p>
-            <w:r>
-              <w:t>Search for customer that doesn’t exist</w:t>
-            </w:r>
-          </w:p>
-        </w:tc>
-        <w:tc>
-          <w:tcPr>
-            <w:tcW w:w="5670" w:type="dxa"/>
-          </w:tcPr>
           <w:p/>
         </w:tc>
         <w:tc>
           <w:tcPr>
+            <w:tcW w:w="5670" w:type="dxa"/>
+          </w:tcPr>
+          <w:p>
+            <w:pPr>
+              <w:pStyle w:val="ListParagraph"/>
+              <w:numPr>
+                <w:ilvl w:val="0"/>
+                <w:numId w:val="2"/>
+              </w:numPr>
+            </w:pPr>
+            <w:r>
+              <w:t>Add an invoice</w:t>
+            </w:r>
+          </w:p>
+        </w:tc>
+        <w:tc>
+          <w:tcPr>
+            <w:tcW w:w="5670" w:type="dxa"/>
+          </w:tcPr>
+          <w:p>
+            <w:pPr>
+              <w:pStyle w:val="ListParagraph"/>
+              <w:numPr>
+                <w:ilvl w:val="0"/>
+                <w:numId w:val="2"/>
+              </w:numPr>
+            </w:pPr>
+            <w:r>
+              <w:t>Invoice is added to list</w:t>
+            </w:r>
+          </w:p>
+        </w:tc>
+        <w:tc>
+          <w:tcPr>
             <w:tcW w:w="2891" w:type="dxa"/>
           </w:tcPr>
-          <w:p/>
+          <w:p>
+            <w:r>
+              <w:t>Passed</w:t>
+            </w:r>
+          </w:p>
         </w:tc>
       </w:tr>
       <w:tr>
@@ -1185,365 +1983,77 @@
             <w:tcW w:w="5670" w:type="dxa"/>
           </w:tcPr>
           <w:p>
-            <w:r>
-              <w:t>Add a customer</w:t>
-            </w:r>
-          </w:p>
-          <w:p/>
-        </w:tc>
-        <w:tc>
-          <w:tcPr>
-            <w:tcW w:w="5670" w:type="dxa"/>
-          </w:tcPr>
-          <w:p/>
+            <w:pPr>
+              <w:pStyle w:val="ListParagraph"/>
+              <w:numPr>
+                <w:ilvl w:val="0"/>
+                <w:numId w:val="2"/>
+              </w:numPr>
+            </w:pPr>
+            <w:r>
+              <w:t>Edit an invoice</w:t>
+            </w:r>
+          </w:p>
+        </w:tc>
+        <w:tc>
+          <w:tcPr>
+            <w:tcW w:w="5670" w:type="dxa"/>
+          </w:tcPr>
+          <w:p>
+            <w:pPr>
+              <w:pStyle w:val="ListParagraph"/>
+              <w:numPr>
+                <w:ilvl w:val="0"/>
+                <w:numId w:val="2"/>
+              </w:numPr>
+            </w:pPr>
+            <w:r>
+              <w:rPr>
+                <w:rStyle w:val="CommentReference"/>
+              </w:rPr>
+              <w:commentReference w:id="3"/>
+            </w:r>
+            <w:r>
+              <w:t>Invoices</w:t>
+            </w:r>
+            <w:r>
+              <w:t xml:space="preserve"> fields are inputted to text boxes</w:t>
+            </w:r>
+          </w:p>
+          <w:p>
+            <w:pPr>
+              <w:pStyle w:val="ListParagraph"/>
+              <w:numPr>
+                <w:ilvl w:val="0"/>
+                <w:numId w:val="2"/>
+              </w:numPr>
+            </w:pPr>
+            <w:r>
+              <w:t>Button text is changed to change</w:t>
+            </w:r>
+          </w:p>
         </w:tc>
         <w:tc>
           <w:tcPr>
             <w:tcW w:w="2891" w:type="dxa"/>
           </w:tcPr>
-          <w:p/>
-        </w:tc>
-      </w:tr>
-      <w:tr>
-        <w:tc>
-          <w:tcPr>
-            <w:tcW w:w="1101" w:type="dxa"/>
-          </w:tcPr>
-          <w:p/>
-        </w:tc>
-        <w:tc>
-          <w:tcPr>
-            <w:tcW w:w="5670" w:type="dxa"/>
-          </w:tcPr>
-          <w:p>
-            <w:r>
-              <w:t>Edit a customer</w:t>
-            </w:r>
-          </w:p>
-        </w:tc>
-        <w:tc>
-          <w:tcPr>
-            <w:tcW w:w="5670" w:type="dxa"/>
-          </w:tcPr>
-          <w:p/>
-        </w:tc>
-        <w:tc>
-          <w:tcPr>
-            <w:tcW w:w="2891" w:type="dxa"/>
-          </w:tcPr>
-          <w:p/>
-        </w:tc>
-      </w:tr>
-      <w:tr>
-        <w:tc>
-          <w:tcPr>
-            <w:tcW w:w="1101" w:type="dxa"/>
-          </w:tcPr>
-          <w:p/>
-        </w:tc>
-        <w:tc>
-          <w:tcPr>
-            <w:tcW w:w="5670" w:type="dxa"/>
-          </w:tcPr>
-          <w:p>
-            <w:r>
-              <w:t xml:space="preserve">View invoices </w:t>
-            </w:r>
-          </w:p>
-        </w:tc>
-        <w:tc>
-          <w:tcPr>
-            <w:tcW w:w="5670" w:type="dxa"/>
-          </w:tcPr>
-          <w:p/>
-        </w:tc>
-        <w:tc>
-          <w:tcPr>
-            <w:tcW w:w="2891" w:type="dxa"/>
-          </w:tcPr>
-          <w:p/>
-        </w:tc>
-      </w:tr>
-    </w:tbl>
-    <w:p>
-      <w:pPr>
-        <w:pStyle w:val="ListParagraph"/>
-        <w:ind w:left="360"/>
-      </w:pPr>
-    </w:p>
-    <w:p>
-      <w:pPr>
-        <w:pStyle w:val="ListParagraph"/>
-        <w:ind w:left="360"/>
-      </w:pPr>
-    </w:p>
-    <w:p>
-      <w:pPr>
-        <w:pStyle w:val="Heading1"/>
-      </w:pPr>
-      <w:bookmarkStart w:id="3" w:name="_Toc480800794"/>
-      <w:r>
-        <w:t>Invoice tests</w:t>
-      </w:r>
-      <w:bookmarkEnd w:id="3"/>
-    </w:p>
-    <w:tbl>
-      <w:tblPr>
-        <w:tblStyle w:val="TableGrid"/>
-        <w:tblW w:w="0" w:type="auto"/>
-        <w:tblLayout w:type="fixed"/>
-        <w:tblCellMar>
-          <w:top w:w="57" w:type="dxa"/>
-          <w:bottom w:w="57" w:type="dxa"/>
-        </w:tblCellMar>
-        <w:tblLook w:val="04A0" w:firstRow="1" w:lastRow="0" w:firstColumn="1" w:lastColumn="0" w:noHBand="0" w:noVBand="1"/>
-      </w:tblPr>
-      <w:tblGrid>
-        <w:gridCol w:w="1101"/>
-        <w:gridCol w:w="5670"/>
-        <w:gridCol w:w="5670"/>
-        <w:gridCol w:w="2891"/>
-      </w:tblGrid>
-      <w:tr>
-        <w:trPr>
-          <w:tblHeader/>
-        </w:trPr>
-        <w:tc>
-          <w:tcPr>
-            <w:tcW w:w="1101" w:type="dxa"/>
-          </w:tcPr>
-          <w:p>
-            <w:pPr>
-              <w:rPr>
-                <w:b/>
-              </w:rPr>
-            </w:pPr>
-            <w:r>
-              <w:rPr>
-                <w:b/>
-              </w:rPr>
-              <w:t>Test ID</w:t>
-            </w:r>
-          </w:p>
-        </w:tc>
-        <w:tc>
-          <w:tcPr>
-            <w:tcW w:w="5670" w:type="dxa"/>
-          </w:tcPr>
-          <w:p>
-            <w:pPr>
-              <w:rPr>
-                <w:b/>
-              </w:rPr>
-            </w:pPr>
-            <w:r>
-              <w:rPr>
-                <w:b/>
-              </w:rPr>
-              <w:t>Test Steps</w:t>
-            </w:r>
-          </w:p>
-        </w:tc>
-        <w:tc>
-          <w:tcPr>
-            <w:tcW w:w="5670" w:type="dxa"/>
-          </w:tcPr>
-          <w:p>
-            <w:pPr>
-              <w:rPr>
-                <w:b/>
-              </w:rPr>
-            </w:pPr>
-            <w:r>
-              <w:rPr>
-                <w:b/>
-              </w:rPr>
-              <w:t>Expected Outcome</w:t>
-            </w:r>
-          </w:p>
-        </w:tc>
-        <w:tc>
-          <w:tcPr>
-            <w:tcW w:w="2891" w:type="dxa"/>
-          </w:tcPr>
-          <w:p>
-            <w:pPr>
-              <w:rPr>
-                <w:b/>
-              </w:rPr>
-            </w:pPr>
-            <w:r>
-              <w:rPr>
-                <w:b/>
-              </w:rPr>
-              <w:t>Actual Outcome</w:t>
-            </w:r>
-          </w:p>
-        </w:tc>
-      </w:tr>
-      <w:tr>
-        <w:tc>
-          <w:tcPr>
-            <w:tcW w:w="1101" w:type="dxa"/>
-          </w:tcPr>
-          <w:p>
-            <w:r>
-              <w:t>2.1</w:t>
-            </w:r>
-          </w:p>
-        </w:tc>
-        <w:tc>
-          <w:tcPr>
-            <w:tcW w:w="5670" w:type="dxa"/>
-          </w:tcPr>
-          <w:p>
-            <w:pPr>
-              <w:pStyle w:val="ListParagraph"/>
-              <w:numPr>
-                <w:ilvl w:val="0"/>
-                <w:numId w:val="2"/>
-              </w:numPr>
-            </w:pPr>
-            <w:r>
-              <w:t xml:space="preserve">Search for valid </w:t>
-            </w:r>
-            <w:r>
-              <w:t>invoice</w:t>
-            </w:r>
-          </w:p>
-        </w:tc>
-        <w:tc>
-          <w:tcPr>
-            <w:tcW w:w="5670" w:type="dxa"/>
-          </w:tcPr>
-          <w:p>
-            <w:pPr>
-              <w:pStyle w:val="ListParagraph"/>
-              <w:ind w:left="360"/>
-            </w:pPr>
-          </w:p>
-        </w:tc>
-        <w:tc>
-          <w:tcPr>
-            <w:tcW w:w="2891" w:type="dxa"/>
-          </w:tcPr>
-          <w:p>
-            <w:pPr>
-              <w:tabs>
-                <w:tab w:val="center" w:pos="1337"/>
-              </w:tabs>
-            </w:pPr>
-          </w:p>
-        </w:tc>
-      </w:tr>
-      <w:tr>
-        <w:tc>
-          <w:tcPr>
-            <w:tcW w:w="1101" w:type="dxa"/>
-          </w:tcPr>
-          <w:p>
-            <w:r>
-              <w:t>2.2</w:t>
-            </w:r>
-          </w:p>
-        </w:tc>
-        <w:tc>
-          <w:tcPr>
-            <w:tcW w:w="5670" w:type="dxa"/>
-          </w:tcPr>
-          <w:p>
-            <w:r>
-              <w:t xml:space="preserve">Search for </w:t>
-            </w:r>
-            <w:r>
-              <w:t xml:space="preserve">an invoice that </w:t>
-            </w:r>
-            <w:r>
-              <w:t xml:space="preserve"> that doesn’t exist</w:t>
-            </w:r>
-          </w:p>
-        </w:tc>
-        <w:tc>
-          <w:tcPr>
-            <w:tcW w:w="5670" w:type="dxa"/>
-          </w:tcPr>
-          <w:p/>
-        </w:tc>
-        <w:tc>
-          <w:tcPr>
-            <w:tcW w:w="2891" w:type="dxa"/>
-          </w:tcPr>
-          <w:p/>
-        </w:tc>
-      </w:tr>
-      <w:tr>
-        <w:tc>
-          <w:tcPr>
-            <w:tcW w:w="1101" w:type="dxa"/>
-          </w:tcPr>
-          <w:p/>
-        </w:tc>
-        <w:tc>
-          <w:tcPr>
-            <w:tcW w:w="5670" w:type="dxa"/>
-          </w:tcPr>
-          <w:p>
-            <w:r>
-              <w:t>Add an invoice</w:t>
-            </w:r>
-          </w:p>
-        </w:tc>
-        <w:tc>
-          <w:tcPr>
-            <w:tcW w:w="5670" w:type="dxa"/>
-          </w:tcPr>
-          <w:p/>
-        </w:tc>
-        <w:tc>
-          <w:tcPr>
-            <w:tcW w:w="2891" w:type="dxa"/>
-          </w:tcPr>
-          <w:p/>
-        </w:tc>
-      </w:tr>
-      <w:tr>
-        <w:tc>
-          <w:tcPr>
-            <w:tcW w:w="1101" w:type="dxa"/>
-          </w:tcPr>
-          <w:p/>
-        </w:tc>
-        <w:tc>
-          <w:tcPr>
-            <w:tcW w:w="5670" w:type="dxa"/>
-          </w:tcPr>
-          <w:p>
-            <w:r>
-              <w:t>Edit an invoice</w:t>
-            </w:r>
-          </w:p>
-        </w:tc>
-        <w:tc>
-          <w:tcPr>
-            <w:tcW w:w="5670" w:type="dxa"/>
-          </w:tcPr>
-          <w:p/>
-        </w:tc>
-        <w:tc>
-          <w:tcPr>
-            <w:tcW w:w="2891" w:type="dxa"/>
-          </w:tcPr>
-          <w:p/>
+          <w:p>
+            <w:r>
+              <w:t>Passed</w:t>
+            </w:r>
+          </w:p>
         </w:tc>
       </w:tr>
     </w:tbl>
     <w:p/>
+    <w:p/>
     <w:p>
       <w:pPr>
         <w:pStyle w:val="Heading1"/>
       </w:pPr>
       <w:bookmarkStart w:id="4" w:name="_Toc480800795"/>
       <w:r>
+        <w:lastRenderedPageBreak/>
         <w:t>Exit button tests</w:t>
       </w:r>
       <w:bookmarkEnd w:id="4"/>
@@ -1666,19 +2176,18 @@
               </w:numPr>
             </w:pPr>
             <w:r>
-              <w:t>Search for valid invoice</w:t>
-            </w:r>
-          </w:p>
-        </w:tc>
-        <w:tc>
-          <w:tcPr>
-            <w:tcW w:w="5670" w:type="dxa"/>
-          </w:tcPr>
-          <w:p>
-            <w:pPr>
-              <w:pStyle w:val="ListParagraph"/>
-              <w:ind w:left="360"/>
-            </w:pPr>
+              <w:t>Click the Exit button</w:t>
+            </w:r>
+          </w:p>
+        </w:tc>
+        <w:tc>
+          <w:tcPr>
+            <w:tcW w:w="5670" w:type="dxa"/>
+          </w:tcPr>
+          <w:p>
+            <w:r>
+              <w:t>Display a message box asking the user if they are sure they want to exit</w:t>
+            </w:r>
           </w:p>
         </w:tc>
         <w:tc>
@@ -1691,6 +2200,110 @@
                 <w:tab w:val="center" w:pos="1337"/>
               </w:tabs>
             </w:pPr>
+            <w:r>
+              <w:t>Passed</w:t>
+            </w:r>
+          </w:p>
+        </w:tc>
+      </w:tr>
+      <w:tr>
+        <w:tc>
+          <w:tcPr>
+            <w:tcW w:w="1101" w:type="dxa"/>
+          </w:tcPr>
+          <w:p>
+            <w:r>
+              <w:t>2.2</w:t>
+            </w:r>
+          </w:p>
+        </w:tc>
+        <w:tc>
+          <w:tcPr>
+            <w:tcW w:w="5670" w:type="dxa"/>
+          </w:tcPr>
+          <w:p>
+            <w:pPr>
+              <w:pStyle w:val="ListParagraph"/>
+              <w:numPr>
+                <w:ilvl w:val="0"/>
+                <w:numId w:val="2"/>
+              </w:numPr>
+            </w:pPr>
+            <w:r>
+              <w:t>Click no on the confirmation box</w:t>
+            </w:r>
+          </w:p>
+        </w:tc>
+        <w:tc>
+          <w:tcPr>
+            <w:tcW w:w="5670" w:type="dxa"/>
+          </w:tcPr>
+          <w:p>
+            <w:r>
+              <w:t>Form remains showing</w:t>
+            </w:r>
+          </w:p>
+        </w:tc>
+        <w:tc>
+          <w:tcPr>
+            <w:tcW w:w="2891" w:type="dxa"/>
+          </w:tcPr>
+          <w:p>
+            <w:r>
+              <w:t>Passed</w:t>
+            </w:r>
+          </w:p>
+        </w:tc>
+      </w:tr>
+      <w:tr>
+        <w:tc>
+          <w:tcPr>
+            <w:tcW w:w="1101" w:type="dxa"/>
+          </w:tcPr>
+          <w:p>
+            <w:r>
+              <w:t>2.3</w:t>
+            </w:r>
+          </w:p>
+        </w:tc>
+        <w:tc>
+          <w:tcPr>
+            <w:tcW w:w="5670" w:type="dxa"/>
+          </w:tcPr>
+          <w:p>
+            <w:pPr>
+              <w:pStyle w:val="ListParagraph"/>
+              <w:numPr>
+                <w:ilvl w:val="0"/>
+                <w:numId w:val="2"/>
+              </w:numPr>
+            </w:pPr>
+            <w:r>
+              <w:t>Click yes</w:t>
+            </w:r>
+            <w:r>
+              <w:t xml:space="preserve"> on the confirmation box</w:t>
+            </w:r>
+          </w:p>
+        </w:tc>
+        <w:tc>
+          <w:tcPr>
+            <w:tcW w:w="5670" w:type="dxa"/>
+          </w:tcPr>
+          <w:p>
+            <w:r>
+              <w:t>Form is closed</w:t>
+            </w:r>
+          </w:p>
+        </w:tc>
+        <w:tc>
+          <w:tcPr>
+            <w:tcW w:w="2891" w:type="dxa"/>
+          </w:tcPr>
+          <w:p>
+            <w:r>
+              <w:t>Passed</w:t>
+            </w:r>
           </w:p>
         </w:tc>
       </w:tr>
@@ -1824,19 +2437,21 @@
                 <w:numId w:val="2"/>
               </w:numPr>
             </w:pPr>
+            <w:bookmarkStart w:id="6" w:name="_GoBack"/>
             <w:r>
               <w:t>Search for valid invoice</w:t>
             </w:r>
-          </w:p>
-        </w:tc>
-        <w:tc>
-          <w:tcPr>
-            <w:tcW w:w="5670" w:type="dxa"/>
-          </w:tcPr>
-          <w:p>
-            <w:pPr>
-              <w:pStyle w:val="ListParagraph"/>
-              <w:ind w:left="360"/>
+            <w:bookmarkEnd w:id="6"/>
+          </w:p>
+        </w:tc>
+        <w:tc>
+          <w:tcPr>
+            <w:tcW w:w="5670" w:type="dxa"/>
+          </w:tcPr>
+          <w:p>
+            <w:pPr>
+              <w:pStyle w:val="ListParagraph"/>
+              <w:ind w:left="0"/>
             </w:pPr>
           </w:p>
         </w:tc>
@@ -1865,12 +2480,259 @@
 </w:document>
 </file>
 
+<file path=word/comments.xml><?xml version="1.0" encoding="utf-8"?>
+<w:comments xmlns:wpc="http://schemas.microsoft.com/office/word/2010/wordprocessingCanvas" xmlns:mc="http://schemas.openxmlformats.org/markup-compatibility/2006" xmlns:o="urn:schemas-microsoft-com:office:office" xmlns:r="http://schemas.openxmlformats.org/officeDocument/2006/relationships" xmlns:m="http://schemas.openxmlformats.org/officeDocument/2006/math" xmlns:v="urn:schemas-microsoft-com:vml" xmlns:wp14="http://schemas.microsoft.com/office/word/2010/wordprocessingDrawing" xmlns:wp="http://schemas.openxmlformats.org/drawingml/2006/wordprocessingDrawing" xmlns:w10="urn:schemas-microsoft-com:office:word" xmlns:w="http://schemas.openxmlformats.org/wordprocessingml/2006/main" xmlns:w14="http://schemas.microsoft.com/office/word/2010/wordml" xmlns:wpg="http://schemas.microsoft.com/office/word/2010/wordprocessingGroup" xmlns:wpi="http://schemas.microsoft.com/office/word/2010/wordprocessingInk" xmlns:wne="http://schemas.microsoft.com/office/word/2006/wordml" xmlns:wps="http://schemas.microsoft.com/office/word/2010/wordprocessingShape" mc:Ignorable="w14 wp14">
+  <w:comment w:id="3" w:author="George" w:date="2017-04-24T21:22:00Z" w:initials="G">
+    <w:p>
+      <w:pPr>
+        <w:pStyle w:val="CommentText"/>
+      </w:pPr>
+      <w:r>
+        <w:rPr>
+          <w:rStyle w:val="CommentReference"/>
+        </w:rPr>
+        <w:annotationRef/>
+      </w:r>
+      <w:r>
+        <w:t>Tests for adding invoices</w:t>
+      </w:r>
+    </w:p>
+  </w:comment>
+</w:comments>
+</file>
+
 <file path=word/numbering.xml><?xml version="1.0" encoding="utf-8"?>
 <w:numbering xmlns:wpc="http://schemas.microsoft.com/office/word/2010/wordprocessingCanvas" xmlns:mc="http://schemas.openxmlformats.org/markup-compatibility/2006" xmlns:o="urn:schemas-microsoft-com:office:office" xmlns:r="http://schemas.openxmlformats.org/officeDocument/2006/relationships" xmlns:m="http://schemas.openxmlformats.org/officeDocument/2006/math" xmlns:v="urn:schemas-microsoft-com:vml" xmlns:wp14="http://schemas.microsoft.com/office/word/2010/wordprocessingDrawing" xmlns:wp="http://schemas.openxmlformats.org/drawingml/2006/wordprocessingDrawing" xmlns:w10="urn:schemas-microsoft-com:office:word" xmlns:w="http://schemas.openxmlformats.org/wordprocessingml/2006/main" xmlns:w14="http://schemas.microsoft.com/office/word/2010/wordml" xmlns:wpg="http://schemas.microsoft.com/office/word/2010/wordprocessingGroup" xmlns:wpi="http://schemas.microsoft.com/office/word/2010/wordprocessingInk" xmlns:wne="http://schemas.microsoft.com/office/word/2006/wordml" xmlns:wps="http://schemas.microsoft.com/office/word/2010/wordprocessingShape" mc:Ignorable="w14 wp14">
   <w:abstractNum w:abstractNumId="0">
+    <w:nsid w:val="16394E60"/>
+    <w:multiLevelType w:val="hybridMultilevel"/>
+    <w:tmpl w:val="F09EA2B8"/>
+    <w:lvl w:ilvl="0" w:tplc="0C090001">
+      <w:start w:val="1"/>
+      <w:numFmt w:val="bullet"/>
+      <w:lvlText w:val=""/>
+      <w:lvlJc w:val="left"/>
+      <w:pPr>
+        <w:ind w:left="360" w:hanging="360"/>
+      </w:pPr>
+      <w:rPr>
+        <w:rFonts w:ascii="Symbol" w:hAnsi="Symbol" w:hint="default"/>
+      </w:rPr>
+    </w:lvl>
+    <w:lvl w:ilvl="1" w:tplc="0C090003" w:tentative="1">
+      <w:start w:val="1"/>
+      <w:numFmt w:val="bullet"/>
+      <w:lvlText w:val="o"/>
+      <w:lvlJc w:val="left"/>
+      <w:pPr>
+        <w:ind w:left="1080" w:hanging="360"/>
+      </w:pPr>
+      <w:rPr>
+        <w:rFonts w:ascii="Courier New" w:hAnsi="Courier New" w:cs="Courier New" w:hint="default"/>
+      </w:rPr>
+    </w:lvl>
+    <w:lvl w:ilvl="2" w:tplc="0C090005" w:tentative="1">
+      <w:start w:val="1"/>
+      <w:numFmt w:val="bullet"/>
+      <w:lvlText w:val=""/>
+      <w:lvlJc w:val="left"/>
+      <w:pPr>
+        <w:ind w:left="1800" w:hanging="360"/>
+      </w:pPr>
+      <w:rPr>
+        <w:rFonts w:ascii="Wingdings" w:hAnsi="Wingdings" w:hint="default"/>
+      </w:rPr>
+    </w:lvl>
+    <w:lvl w:ilvl="3" w:tplc="0C090001" w:tentative="1">
+      <w:start w:val="1"/>
+      <w:numFmt w:val="bullet"/>
+      <w:lvlText w:val=""/>
+      <w:lvlJc w:val="left"/>
+      <w:pPr>
+        <w:ind w:left="2520" w:hanging="360"/>
+      </w:pPr>
+      <w:rPr>
+        <w:rFonts w:ascii="Symbol" w:hAnsi="Symbol" w:hint="default"/>
+      </w:rPr>
+    </w:lvl>
+    <w:lvl w:ilvl="4" w:tplc="0C090003" w:tentative="1">
+      <w:start w:val="1"/>
+      <w:numFmt w:val="bullet"/>
+      <w:lvlText w:val="o"/>
+      <w:lvlJc w:val="left"/>
+      <w:pPr>
+        <w:ind w:left="3240" w:hanging="360"/>
+      </w:pPr>
+      <w:rPr>
+        <w:rFonts w:ascii="Courier New" w:hAnsi="Courier New" w:cs="Courier New" w:hint="default"/>
+      </w:rPr>
+    </w:lvl>
+    <w:lvl w:ilvl="5" w:tplc="0C090005" w:tentative="1">
+      <w:start w:val="1"/>
+      <w:numFmt w:val="bullet"/>
+      <w:lvlText w:val=""/>
+      <w:lvlJc w:val="left"/>
+      <w:pPr>
+        <w:ind w:left="3960" w:hanging="360"/>
+      </w:pPr>
+      <w:rPr>
+        <w:rFonts w:ascii="Wingdings" w:hAnsi="Wingdings" w:hint="default"/>
+      </w:rPr>
+    </w:lvl>
+    <w:lvl w:ilvl="6" w:tplc="0C090001" w:tentative="1">
+      <w:start w:val="1"/>
+      <w:numFmt w:val="bullet"/>
+      <w:lvlText w:val=""/>
+      <w:lvlJc w:val="left"/>
+      <w:pPr>
+        <w:ind w:left="4680" w:hanging="360"/>
+      </w:pPr>
+      <w:rPr>
+        <w:rFonts w:ascii="Symbol" w:hAnsi="Symbol" w:hint="default"/>
+      </w:rPr>
+    </w:lvl>
+    <w:lvl w:ilvl="7" w:tplc="0C090003" w:tentative="1">
+      <w:start w:val="1"/>
+      <w:numFmt w:val="bullet"/>
+      <w:lvlText w:val="o"/>
+      <w:lvlJc w:val="left"/>
+      <w:pPr>
+        <w:ind w:left="5400" w:hanging="360"/>
+      </w:pPr>
+      <w:rPr>
+        <w:rFonts w:ascii="Courier New" w:hAnsi="Courier New" w:cs="Courier New" w:hint="default"/>
+      </w:rPr>
+    </w:lvl>
+    <w:lvl w:ilvl="8" w:tplc="0C090005" w:tentative="1">
+      <w:start w:val="1"/>
+      <w:numFmt w:val="bullet"/>
+      <w:lvlText w:val=""/>
+      <w:lvlJc w:val="left"/>
+      <w:pPr>
+        <w:ind w:left="6120" w:hanging="360"/>
+      </w:pPr>
+      <w:rPr>
+        <w:rFonts w:ascii="Wingdings" w:hAnsi="Wingdings" w:hint="default"/>
+      </w:rPr>
+    </w:lvl>
+  </w:abstractNum>
+  <w:abstractNum w:abstractNumId="1">
+    <w:nsid w:val="2A1A5C8E"/>
+    <w:multiLevelType w:val="hybridMultilevel"/>
+    <w:tmpl w:val="9BD4B73E"/>
+    <w:lvl w:ilvl="0" w:tplc="0C090001">
+      <w:start w:val="1"/>
+      <w:numFmt w:val="bullet"/>
+      <w:lvlText w:val=""/>
+      <w:lvlJc w:val="left"/>
+      <w:pPr>
+        <w:ind w:left="360" w:hanging="360"/>
+      </w:pPr>
+      <w:rPr>
+        <w:rFonts w:ascii="Symbol" w:hAnsi="Symbol" w:hint="default"/>
+      </w:rPr>
+    </w:lvl>
+    <w:lvl w:ilvl="1" w:tplc="0C090003" w:tentative="1">
+      <w:start w:val="1"/>
+      <w:numFmt w:val="bullet"/>
+      <w:lvlText w:val="o"/>
+      <w:lvlJc w:val="left"/>
+      <w:pPr>
+        <w:ind w:left="1080" w:hanging="360"/>
+      </w:pPr>
+      <w:rPr>
+        <w:rFonts w:ascii="Courier New" w:hAnsi="Courier New" w:cs="Courier New" w:hint="default"/>
+      </w:rPr>
+    </w:lvl>
+    <w:lvl w:ilvl="2" w:tplc="0C090005" w:tentative="1">
+      <w:start w:val="1"/>
+      <w:numFmt w:val="bullet"/>
+      <w:lvlText w:val=""/>
+      <w:lvlJc w:val="left"/>
+      <w:pPr>
+        <w:ind w:left="1800" w:hanging="360"/>
+      </w:pPr>
+      <w:rPr>
+        <w:rFonts w:ascii="Wingdings" w:hAnsi="Wingdings" w:hint="default"/>
+      </w:rPr>
+    </w:lvl>
+    <w:lvl w:ilvl="3" w:tplc="0C090001" w:tentative="1">
+      <w:start w:val="1"/>
+      <w:numFmt w:val="bullet"/>
+      <w:lvlText w:val=""/>
+      <w:lvlJc w:val="left"/>
+      <w:pPr>
+        <w:ind w:left="2520" w:hanging="360"/>
+      </w:pPr>
+      <w:rPr>
+        <w:rFonts w:ascii="Symbol" w:hAnsi="Symbol" w:hint="default"/>
+      </w:rPr>
+    </w:lvl>
+    <w:lvl w:ilvl="4" w:tplc="0C090003" w:tentative="1">
+      <w:start w:val="1"/>
+      <w:numFmt w:val="bullet"/>
+      <w:lvlText w:val="o"/>
+      <w:lvlJc w:val="left"/>
+      <w:pPr>
+        <w:ind w:left="3240" w:hanging="360"/>
+      </w:pPr>
+      <w:rPr>
+        <w:rFonts w:ascii="Courier New" w:hAnsi="Courier New" w:cs="Courier New" w:hint="default"/>
+      </w:rPr>
+    </w:lvl>
+    <w:lvl w:ilvl="5" w:tplc="0C090005" w:tentative="1">
+      <w:start w:val="1"/>
+      <w:numFmt w:val="bullet"/>
+      <w:lvlText w:val=""/>
+      <w:lvlJc w:val="left"/>
+      <w:pPr>
+        <w:ind w:left="3960" w:hanging="360"/>
+      </w:pPr>
+      <w:rPr>
+        <w:rFonts w:ascii="Wingdings" w:hAnsi="Wingdings" w:hint="default"/>
+      </w:rPr>
+    </w:lvl>
+    <w:lvl w:ilvl="6" w:tplc="0C090001" w:tentative="1">
+      <w:start w:val="1"/>
+      <w:numFmt w:val="bullet"/>
+      <w:lvlText w:val=""/>
+      <w:lvlJc w:val="left"/>
+      <w:pPr>
+        <w:ind w:left="4680" w:hanging="360"/>
+      </w:pPr>
+      <w:rPr>
+        <w:rFonts w:ascii="Symbol" w:hAnsi="Symbol" w:hint="default"/>
+      </w:rPr>
+    </w:lvl>
+    <w:lvl w:ilvl="7" w:tplc="0C090003" w:tentative="1">
+      <w:start w:val="1"/>
+      <w:numFmt w:val="bullet"/>
+      <w:lvlText w:val="o"/>
+      <w:lvlJc w:val="left"/>
+      <w:pPr>
+        <w:ind w:left="5400" w:hanging="360"/>
+      </w:pPr>
+      <w:rPr>
+        <w:rFonts w:ascii="Courier New" w:hAnsi="Courier New" w:cs="Courier New" w:hint="default"/>
+      </w:rPr>
+    </w:lvl>
+    <w:lvl w:ilvl="8" w:tplc="0C090005" w:tentative="1">
+      <w:start w:val="1"/>
+      <w:numFmt w:val="bullet"/>
+      <w:lvlText w:val=""/>
+      <w:lvlJc w:val="left"/>
+      <w:pPr>
+        <w:ind w:left="6120" w:hanging="360"/>
+      </w:pPr>
+      <w:rPr>
+        <w:rFonts w:ascii="Wingdings" w:hAnsi="Wingdings" w:hint="default"/>
+      </w:rPr>
+    </w:lvl>
+  </w:abstractNum>
+  <w:abstractNum w:abstractNumId="2">
     <w:nsid w:val="31C46539"/>
     <w:multiLevelType w:val="hybridMultilevel"/>
-    <w:tmpl w:val="6AB4EB02"/>
+    <w:tmpl w:val="7F24F078"/>
     <w:lvl w:ilvl="0" w:tplc="0C090001">
       <w:start w:val="1"/>
       <w:numFmt w:val="bullet"/>
@@ -1980,7 +2842,233 @@
       </w:rPr>
     </w:lvl>
   </w:abstractNum>
-  <w:abstractNum w:abstractNumId="1">
+  <w:abstractNum w:abstractNumId="3">
+    <w:nsid w:val="72590AAB"/>
+    <w:multiLevelType w:val="hybridMultilevel"/>
+    <w:tmpl w:val="ED927FBA"/>
+    <w:lvl w:ilvl="0" w:tplc="0C090001">
+      <w:start w:val="1"/>
+      <w:numFmt w:val="bullet"/>
+      <w:lvlText w:val=""/>
+      <w:lvlJc w:val="left"/>
+      <w:pPr>
+        <w:ind w:left="360" w:hanging="360"/>
+      </w:pPr>
+      <w:rPr>
+        <w:rFonts w:ascii="Symbol" w:hAnsi="Symbol" w:hint="default"/>
+      </w:rPr>
+    </w:lvl>
+    <w:lvl w:ilvl="1" w:tplc="0C090003" w:tentative="1">
+      <w:start w:val="1"/>
+      <w:numFmt w:val="bullet"/>
+      <w:lvlText w:val="o"/>
+      <w:lvlJc w:val="left"/>
+      <w:pPr>
+        <w:ind w:left="1080" w:hanging="360"/>
+      </w:pPr>
+      <w:rPr>
+        <w:rFonts w:ascii="Courier New" w:hAnsi="Courier New" w:cs="Courier New" w:hint="default"/>
+      </w:rPr>
+    </w:lvl>
+    <w:lvl w:ilvl="2" w:tplc="0C090005" w:tentative="1">
+      <w:start w:val="1"/>
+      <w:numFmt w:val="bullet"/>
+      <w:lvlText w:val=""/>
+      <w:lvlJc w:val="left"/>
+      <w:pPr>
+        <w:ind w:left="1800" w:hanging="360"/>
+      </w:pPr>
+      <w:rPr>
+        <w:rFonts w:ascii="Wingdings" w:hAnsi="Wingdings" w:hint="default"/>
+      </w:rPr>
+    </w:lvl>
+    <w:lvl w:ilvl="3" w:tplc="0C090001" w:tentative="1">
+      <w:start w:val="1"/>
+      <w:numFmt w:val="bullet"/>
+      <w:lvlText w:val=""/>
+      <w:lvlJc w:val="left"/>
+      <w:pPr>
+        <w:ind w:left="2520" w:hanging="360"/>
+      </w:pPr>
+      <w:rPr>
+        <w:rFonts w:ascii="Symbol" w:hAnsi="Symbol" w:hint="default"/>
+      </w:rPr>
+    </w:lvl>
+    <w:lvl w:ilvl="4" w:tplc="0C090003" w:tentative="1">
+      <w:start w:val="1"/>
+      <w:numFmt w:val="bullet"/>
+      <w:lvlText w:val="o"/>
+      <w:lvlJc w:val="left"/>
+      <w:pPr>
+        <w:ind w:left="3240" w:hanging="360"/>
+      </w:pPr>
+      <w:rPr>
+        <w:rFonts w:ascii="Courier New" w:hAnsi="Courier New" w:cs="Courier New" w:hint="default"/>
+      </w:rPr>
+    </w:lvl>
+    <w:lvl w:ilvl="5" w:tplc="0C090005" w:tentative="1">
+      <w:start w:val="1"/>
+      <w:numFmt w:val="bullet"/>
+      <w:lvlText w:val=""/>
+      <w:lvlJc w:val="left"/>
+      <w:pPr>
+        <w:ind w:left="3960" w:hanging="360"/>
+      </w:pPr>
+      <w:rPr>
+        <w:rFonts w:ascii="Wingdings" w:hAnsi="Wingdings" w:hint="default"/>
+      </w:rPr>
+    </w:lvl>
+    <w:lvl w:ilvl="6" w:tplc="0C090001" w:tentative="1">
+      <w:start w:val="1"/>
+      <w:numFmt w:val="bullet"/>
+      <w:lvlText w:val=""/>
+      <w:lvlJc w:val="left"/>
+      <w:pPr>
+        <w:ind w:left="4680" w:hanging="360"/>
+      </w:pPr>
+      <w:rPr>
+        <w:rFonts w:ascii="Symbol" w:hAnsi="Symbol" w:hint="default"/>
+      </w:rPr>
+    </w:lvl>
+    <w:lvl w:ilvl="7" w:tplc="0C090003" w:tentative="1">
+      <w:start w:val="1"/>
+      <w:numFmt w:val="bullet"/>
+      <w:lvlText w:val="o"/>
+      <w:lvlJc w:val="left"/>
+      <w:pPr>
+        <w:ind w:left="5400" w:hanging="360"/>
+      </w:pPr>
+      <w:rPr>
+        <w:rFonts w:ascii="Courier New" w:hAnsi="Courier New" w:cs="Courier New" w:hint="default"/>
+      </w:rPr>
+    </w:lvl>
+    <w:lvl w:ilvl="8" w:tplc="0C090005" w:tentative="1">
+      <w:start w:val="1"/>
+      <w:numFmt w:val="bullet"/>
+      <w:lvlText w:val=""/>
+      <w:lvlJc w:val="left"/>
+      <w:pPr>
+        <w:ind w:left="6120" w:hanging="360"/>
+      </w:pPr>
+      <w:rPr>
+        <w:rFonts w:ascii="Wingdings" w:hAnsi="Wingdings" w:hint="default"/>
+      </w:rPr>
+    </w:lvl>
+  </w:abstractNum>
+  <w:abstractNum w:abstractNumId="4">
+    <w:nsid w:val="72B25BFA"/>
+    <w:multiLevelType w:val="hybridMultilevel"/>
+    <w:tmpl w:val="F81CEF3C"/>
+    <w:lvl w:ilvl="0" w:tplc="0C090001">
+      <w:start w:val="1"/>
+      <w:numFmt w:val="bullet"/>
+      <w:lvlText w:val=""/>
+      <w:lvlJc w:val="left"/>
+      <w:pPr>
+        <w:ind w:left="360" w:hanging="360"/>
+      </w:pPr>
+      <w:rPr>
+        <w:rFonts w:ascii="Symbol" w:hAnsi="Symbol" w:hint="default"/>
+      </w:rPr>
+    </w:lvl>
+    <w:lvl w:ilvl="1" w:tplc="0C090003" w:tentative="1">
+      <w:start w:val="1"/>
+      <w:numFmt w:val="bullet"/>
+      <w:lvlText w:val="o"/>
+      <w:lvlJc w:val="left"/>
+      <w:pPr>
+        <w:ind w:left="1080" w:hanging="360"/>
+      </w:pPr>
+      <w:rPr>
+        <w:rFonts w:ascii="Courier New" w:hAnsi="Courier New" w:cs="Courier New" w:hint="default"/>
+      </w:rPr>
+    </w:lvl>
+    <w:lvl w:ilvl="2" w:tplc="0C090005" w:tentative="1">
+      <w:start w:val="1"/>
+      <w:numFmt w:val="bullet"/>
+      <w:lvlText w:val=""/>
+      <w:lvlJc w:val="left"/>
+      <w:pPr>
+        <w:ind w:left="1800" w:hanging="360"/>
+      </w:pPr>
+      <w:rPr>
+        <w:rFonts w:ascii="Wingdings" w:hAnsi="Wingdings" w:hint="default"/>
+      </w:rPr>
+    </w:lvl>
+    <w:lvl w:ilvl="3" w:tplc="0C090001" w:tentative="1">
+      <w:start w:val="1"/>
+      <w:numFmt w:val="bullet"/>
+      <w:lvlText w:val=""/>
+      <w:lvlJc w:val="left"/>
+      <w:pPr>
+        <w:ind w:left="2520" w:hanging="360"/>
+      </w:pPr>
+      <w:rPr>
+        <w:rFonts w:ascii="Symbol" w:hAnsi="Symbol" w:hint="default"/>
+      </w:rPr>
+    </w:lvl>
+    <w:lvl w:ilvl="4" w:tplc="0C090003" w:tentative="1">
+      <w:start w:val="1"/>
+      <w:numFmt w:val="bullet"/>
+      <w:lvlText w:val="o"/>
+      <w:lvlJc w:val="left"/>
+      <w:pPr>
+        <w:ind w:left="3240" w:hanging="360"/>
+      </w:pPr>
+      <w:rPr>
+        <w:rFonts w:ascii="Courier New" w:hAnsi="Courier New" w:cs="Courier New" w:hint="default"/>
+      </w:rPr>
+    </w:lvl>
+    <w:lvl w:ilvl="5" w:tplc="0C090005" w:tentative="1">
+      <w:start w:val="1"/>
+      <w:numFmt w:val="bullet"/>
+      <w:lvlText w:val=""/>
+      <w:lvlJc w:val="left"/>
+      <w:pPr>
+        <w:ind w:left="3960" w:hanging="360"/>
+      </w:pPr>
+      <w:rPr>
+        <w:rFonts w:ascii="Wingdings" w:hAnsi="Wingdings" w:hint="default"/>
+      </w:rPr>
+    </w:lvl>
+    <w:lvl w:ilvl="6" w:tplc="0C090001" w:tentative="1">
+      <w:start w:val="1"/>
+      <w:numFmt w:val="bullet"/>
+      <w:lvlText w:val=""/>
+      <w:lvlJc w:val="left"/>
+      <w:pPr>
+        <w:ind w:left="4680" w:hanging="360"/>
+      </w:pPr>
+      <w:rPr>
+        <w:rFonts w:ascii="Symbol" w:hAnsi="Symbol" w:hint="default"/>
+      </w:rPr>
+    </w:lvl>
+    <w:lvl w:ilvl="7" w:tplc="0C090003" w:tentative="1">
+      <w:start w:val="1"/>
+      <w:numFmt w:val="bullet"/>
+      <w:lvlText w:val="o"/>
+      <w:lvlJc w:val="left"/>
+      <w:pPr>
+        <w:ind w:left="5400" w:hanging="360"/>
+      </w:pPr>
+      <w:rPr>
+        <w:rFonts w:ascii="Courier New" w:hAnsi="Courier New" w:cs="Courier New" w:hint="default"/>
+      </w:rPr>
+    </w:lvl>
+    <w:lvl w:ilvl="8" w:tplc="0C090005" w:tentative="1">
+      <w:start w:val="1"/>
+      <w:numFmt w:val="bullet"/>
+      <w:lvlText w:val=""/>
+      <w:lvlJc w:val="left"/>
+      <w:pPr>
+        <w:ind w:left="6120" w:hanging="360"/>
+      </w:pPr>
+      <w:rPr>
+        <w:rFonts w:ascii="Wingdings" w:hAnsi="Wingdings" w:hint="default"/>
+      </w:rPr>
+    </w:lvl>
+  </w:abstractNum>
+  <w:abstractNum w:abstractNumId="5">
     <w:nsid w:val="74BA47FF"/>
     <w:multiLevelType w:val="hybridMultilevel"/>
     <w:tmpl w:val="A22AAFD2"/>
@@ -2070,9 +3158,21 @@
     </w:lvl>
   </w:abstractNum>
   <w:num w:numId="1">
+    <w:abstractNumId w:val="5"/>
+  </w:num>
+  <w:num w:numId="2">
+    <w:abstractNumId w:val="2"/>
+  </w:num>
+  <w:num w:numId="3">
+    <w:abstractNumId w:val="4"/>
+  </w:num>
+  <w:num w:numId="4">
+    <w:abstractNumId w:val="3"/>
+  </w:num>
+  <w:num w:numId="5">
     <w:abstractNumId w:val="1"/>
   </w:num>
-  <w:num w:numId="2">
+  <w:num w:numId="6">
     <w:abstractNumId w:val="0"/>
   </w:num>
 </w:numbering>
@@ -2454,6 +3554,74 @@
       <w:szCs w:val="16"/>
     </w:rPr>
   </w:style>
+  <w:style w:type="character" w:styleId="CommentReference">
+    <w:name w:val="annotation reference"/>
+    <w:basedOn w:val="DefaultParagraphFont"/>
+    <w:uiPriority w:val="99"/>
+    <w:semiHidden/>
+    <w:unhideWhenUsed/>
+    <w:rsid w:val="00DE7B2F"/>
+    <w:rPr>
+      <w:sz w:val="16"/>
+      <w:szCs w:val="16"/>
+    </w:rPr>
+  </w:style>
+  <w:style w:type="paragraph" w:styleId="CommentText">
+    <w:name w:val="annotation text"/>
+    <w:basedOn w:val="Normal"/>
+    <w:link w:val="CommentTextChar"/>
+    <w:uiPriority w:val="99"/>
+    <w:semiHidden/>
+    <w:unhideWhenUsed/>
+    <w:rsid w:val="00DE7B2F"/>
+    <w:pPr>
+      <w:spacing w:line="240" w:lineRule="auto"/>
+    </w:pPr>
+    <w:rPr>
+      <w:sz w:val="20"/>
+      <w:szCs w:val="20"/>
+    </w:rPr>
+  </w:style>
+  <w:style w:type="character" w:customStyle="1" w:styleId="CommentTextChar">
+    <w:name w:val="Comment Text Char"/>
+    <w:basedOn w:val="DefaultParagraphFont"/>
+    <w:link w:val="CommentText"/>
+    <w:uiPriority w:val="99"/>
+    <w:semiHidden/>
+    <w:rsid w:val="00DE7B2F"/>
+    <w:rPr>
+      <w:sz w:val="20"/>
+      <w:szCs w:val="20"/>
+    </w:rPr>
+  </w:style>
+  <w:style w:type="paragraph" w:styleId="CommentSubject">
+    <w:name w:val="annotation subject"/>
+    <w:basedOn w:val="CommentText"/>
+    <w:next w:val="CommentText"/>
+    <w:link w:val="CommentSubjectChar"/>
+    <w:uiPriority w:val="99"/>
+    <w:semiHidden/>
+    <w:unhideWhenUsed/>
+    <w:rsid w:val="00DE7B2F"/>
+    <w:rPr>
+      <w:b/>
+      <w:bCs/>
+    </w:rPr>
+  </w:style>
+  <w:style w:type="character" w:customStyle="1" w:styleId="CommentSubjectChar">
+    <w:name w:val="Comment Subject Char"/>
+    <w:basedOn w:val="CommentTextChar"/>
+    <w:link w:val="CommentSubject"/>
+    <w:uiPriority w:val="99"/>
+    <w:semiHidden/>
+    <w:rsid w:val="00DE7B2F"/>
+    <w:rPr>
+      <w:b/>
+      <w:bCs/>
+      <w:sz w:val="20"/>
+      <w:szCs w:val="20"/>
+    </w:rPr>
+  </w:style>
 </w:styles>
 </file>
 
@@ -2833,6 +4001,74 @@
       <w:szCs w:val="16"/>
     </w:rPr>
   </w:style>
+  <w:style w:type="character" w:styleId="CommentReference">
+    <w:name w:val="annotation reference"/>
+    <w:basedOn w:val="DefaultParagraphFont"/>
+    <w:uiPriority w:val="99"/>
+    <w:semiHidden/>
+    <w:unhideWhenUsed/>
+    <w:rsid w:val="00DE7B2F"/>
+    <w:rPr>
+      <w:sz w:val="16"/>
+      <w:szCs w:val="16"/>
+    </w:rPr>
+  </w:style>
+  <w:style w:type="paragraph" w:styleId="CommentText">
+    <w:name w:val="annotation text"/>
+    <w:basedOn w:val="Normal"/>
+    <w:link w:val="CommentTextChar"/>
+    <w:uiPriority w:val="99"/>
+    <w:semiHidden/>
+    <w:unhideWhenUsed/>
+    <w:rsid w:val="00DE7B2F"/>
+    <w:pPr>
+      <w:spacing w:line="240" w:lineRule="auto"/>
+    </w:pPr>
+    <w:rPr>
+      <w:sz w:val="20"/>
+      <w:szCs w:val="20"/>
+    </w:rPr>
+  </w:style>
+  <w:style w:type="character" w:customStyle="1" w:styleId="CommentTextChar">
+    <w:name w:val="Comment Text Char"/>
+    <w:basedOn w:val="DefaultParagraphFont"/>
+    <w:link w:val="CommentText"/>
+    <w:uiPriority w:val="99"/>
+    <w:semiHidden/>
+    <w:rsid w:val="00DE7B2F"/>
+    <w:rPr>
+      <w:sz w:val="20"/>
+      <w:szCs w:val="20"/>
+    </w:rPr>
+  </w:style>
+  <w:style w:type="paragraph" w:styleId="CommentSubject">
+    <w:name w:val="annotation subject"/>
+    <w:basedOn w:val="CommentText"/>
+    <w:next w:val="CommentText"/>
+    <w:link w:val="CommentSubjectChar"/>
+    <w:uiPriority w:val="99"/>
+    <w:semiHidden/>
+    <w:unhideWhenUsed/>
+    <w:rsid w:val="00DE7B2F"/>
+    <w:rPr>
+      <w:b/>
+      <w:bCs/>
+    </w:rPr>
+  </w:style>
+  <w:style w:type="character" w:customStyle="1" w:styleId="CommentSubjectChar">
+    <w:name w:val="Comment Subject Char"/>
+    <w:basedOn w:val="CommentTextChar"/>
+    <w:link w:val="CommentSubject"/>
+    <w:uiPriority w:val="99"/>
+    <w:semiHidden/>
+    <w:rsid w:val="00DE7B2F"/>
+    <w:rPr>
+      <w:b/>
+      <w:bCs/>
+      <w:sz w:val="20"/>
+      <w:szCs w:val="20"/>
+    </w:rPr>
+  </w:style>
 </w:styles>
 </file>
 
@@ -3126,7 +4362,7 @@
 </file>
 
 <file path=customXml/itemProps1.xml><?xml version="1.0" encoding="utf-8"?>
-<ds:datastoreItem xmlns:ds="http://schemas.openxmlformats.org/officeDocument/2006/customXml" ds:itemID="{1DFF6E10-713C-43FC-A2A1-744A4766A13B}">
+<ds:datastoreItem xmlns:ds="http://schemas.openxmlformats.org/officeDocument/2006/customXml" ds:itemID="{46D77772-E2CD-45E0-AD41-219933315884}">
   <ds:schemaRefs>
     <ds:schemaRef ds:uri="http://schemas.openxmlformats.org/officeDocument/2006/bibliography"/>
   </ds:schemaRefs>

</xml_diff>